<commit_message>
Last fix due to the malfunction of the other pde file
</commit_message>
<xml_diff>
--- a/Object Oriented Game Planning Sheet.docx
+++ b/Object Oriented Game Planning Sheet.docx
@@ -811,7 +811,7 @@
                                     <pic:cNvPicPr/>
                                   </pic:nvPicPr>
                                   <pic:blipFill>
-                                    <a:blip r:embed="rId6">
+                                    <a:blip r:embed="rId7">
                                       <a:extLst>
                                         <a:ext uri="{28A0092B-C50C-407E-A947-70E740481C1C}">
                                           <a14:useLocalDpi xmlns:a14="http://schemas.microsoft.com/office/drawing/2010/main" val="0"/>
@@ -1227,7 +1227,6 @@
               <w:rPr>
                 <w:rStyle w:val="markedcontent"/>
                 <w:rFonts w:ascii="Arial" w:hAnsi="Arial" w:cs="Arial"/>
-                <w:color w:val="FF0000"/>
                 <w:sz w:val="17"/>
                 <w:szCs w:val="17"/>
               </w:rPr>
@@ -1671,9 +1670,8 @@
                 <w:szCs w:val="16"/>
                 <w:shd w:val="clear" w:color="auto" w:fill="FFFFFF"/>
               </w:rPr>
-              <w:t xml:space="preserve">can be accessed (used) on any function in the </w:t>
-            </w:r>
-            <w:proofErr w:type="gramStart"/>
+              <w:t>can be accessed (used) on any function in the program</w:t>
+            </w:r>
             <w:r>
               <w:rPr>
                 <w:rFonts w:ascii="Segoe UI" w:hAnsi="Segoe UI" w:cs="Segoe UI"/>
@@ -1682,7 +1680,7 @@
                 <w:szCs w:val="16"/>
                 <w:shd w:val="clear" w:color="auto" w:fill="FFFFFF"/>
               </w:rPr>
-              <w:t>program.</w:t>
+              <w:t xml:space="preserve">, </w:t>
             </w:r>
             <w:r>
               <w:rPr>
@@ -1692,9 +1690,8 @@
                 <w:szCs w:val="16"/>
                 <w:shd w:val="clear" w:color="auto" w:fill="FFFFFF"/>
               </w:rPr>
-              <w:t>(</w:t>
-            </w:r>
-            <w:proofErr w:type="gramEnd"/>
+              <w:t>declare the variable by int</w:t>
+            </w:r>
             <w:r>
               <w:rPr>
                 <w:rFonts w:ascii="Segoe UI" w:hAnsi="Segoe UI" w:cs="Segoe UI"/>
@@ -1703,7 +1700,7 @@
                 <w:szCs w:val="16"/>
                 <w:shd w:val="clear" w:color="auto" w:fill="FFFFFF"/>
               </w:rPr>
-              <w:t xml:space="preserve"> create new class, then </w:t>
+              <w:t xml:space="preserve"> on top ever of the </w:t>
             </w:r>
             <w:r>
               <w:rPr>
@@ -1713,7 +1710,7 @@
                 <w:szCs w:val="16"/>
                 <w:shd w:val="clear" w:color="auto" w:fill="FFFFFF"/>
               </w:rPr>
-              <w:t xml:space="preserve">mention the new class into main class by </w:t>
+              <w:t>classes.</w:t>
             </w:r>
             <w:r>
               <w:br/>
@@ -1919,6 +1916,26 @@
               <w:t xml:space="preserve"> (?)</w:t>
             </w:r>
             <w:r>
+              <w:rPr>
+                <w:rStyle w:val="markedcontent"/>
+                <w:rFonts w:ascii="Arial" w:hAnsi="Arial" w:cs="Arial"/>
+                <w:color w:val="FF0000"/>
+                <w:sz w:val="17"/>
+                <w:szCs w:val="17"/>
+              </w:rPr>
+              <w:t xml:space="preserve"> </w:t>
+            </w:r>
+            <w:r>
+              <w:rPr>
+                <w:rStyle w:val="markedcontent"/>
+                <w:rFonts w:ascii="Arial" w:hAnsi="Arial" w:cs="Arial"/>
+                <w:color w:val="70AD47" w:themeColor="accent6"/>
+                <w:sz w:val="17"/>
+                <w:szCs w:val="17"/>
+              </w:rPr>
+              <w:t>switch between 2 actions by 1 command action</w:t>
+            </w:r>
+            <w:r>
               <w:br/>
             </w:r>
             <w:r>
@@ -1970,8 +1987,52 @@
                 <w:sz w:val="17"/>
                 <w:szCs w:val="17"/>
               </w:rPr>
-              <w:t xml:space="preserve"> (?)</w:t>
-            </w:r>
+              <w:t xml:space="preserve">: </w:t>
+            </w:r>
+            <w:r>
+              <w:rPr>
+                <w:rStyle w:val="markedcontent"/>
+                <w:rFonts w:ascii="Arial" w:hAnsi="Arial" w:cs="Arial"/>
+                <w:color w:val="70AD47" w:themeColor="accent6"/>
+                <w:sz w:val="17"/>
+                <w:szCs w:val="17"/>
+              </w:rPr>
+              <w:t xml:space="preserve">the loop that make the object </w:t>
+            </w:r>
+            <w:proofErr w:type="gramStart"/>
+            <w:r>
+              <w:rPr>
+                <w:rStyle w:val="markedcontent"/>
+                <w:rFonts w:ascii="Arial" w:hAnsi="Arial" w:cs="Arial"/>
+                <w:color w:val="70AD47" w:themeColor="accent6"/>
+                <w:sz w:val="17"/>
+                <w:szCs w:val="17"/>
+              </w:rPr>
+              <w:t>continue  reproduce</w:t>
+            </w:r>
+            <w:proofErr w:type="gramEnd"/>
+            <w:r>
+              <w:rPr>
+                <w:rStyle w:val="markedcontent"/>
+                <w:rFonts w:ascii="Arial" w:hAnsi="Arial" w:cs="Arial"/>
+                <w:color w:val="70AD47" w:themeColor="accent6"/>
+                <w:sz w:val="17"/>
+                <w:szCs w:val="17"/>
+              </w:rPr>
+              <w:t xml:space="preserve"> and repeat </w:t>
+            </w:r>
+            <w:proofErr w:type="spellStart"/>
+            <w:r>
+              <w:rPr>
+                <w:rStyle w:val="markedcontent"/>
+                <w:rFonts w:ascii="Arial" w:hAnsi="Arial" w:cs="Arial"/>
+                <w:color w:val="70AD47" w:themeColor="accent6"/>
+                <w:sz w:val="17"/>
+                <w:szCs w:val="17"/>
+              </w:rPr>
+              <w:t>non stop</w:t>
+            </w:r>
+            <w:proofErr w:type="spellEnd"/>
             <w:r>
               <w:br/>
             </w:r>
@@ -1983,14 +2044,24 @@
                 <w:sz w:val="17"/>
                 <w:szCs w:val="17"/>
               </w:rPr>
-              <w:t xml:space="preserve">18. </w:t>
+              <w:t>18.</w:t>
+            </w:r>
+            <w:r>
+              <w:rPr>
+                <w:rStyle w:val="markedcontent"/>
+                <w:rFonts w:ascii="Arial" w:hAnsi="Arial" w:cs="Arial"/>
+                <w:color w:val="70AD47" w:themeColor="accent6"/>
+                <w:sz w:val="17"/>
+                <w:szCs w:val="17"/>
+              </w:rPr>
+              <w:t xml:space="preserve"> </w:t>
             </w:r>
             <w:proofErr w:type="gramStart"/>
             <w:r>
               <w:rPr>
                 <w:rStyle w:val="markedcontent"/>
                 <w:rFonts w:ascii="Arial" w:hAnsi="Arial" w:cs="Arial"/>
-                <w:color w:val="4472C4" w:themeColor="accent1"/>
+                <w:color w:val="70AD47" w:themeColor="accent6"/>
                 <w:sz w:val="17"/>
                 <w:szCs w:val="17"/>
               </w:rPr>
@@ -2001,7 +2072,7 @@
               <w:rPr>
                 <w:rStyle w:val="markedcontent"/>
                 <w:rFonts w:ascii="Arial" w:hAnsi="Arial" w:cs="Arial"/>
-                <w:color w:val="4472C4" w:themeColor="accent1"/>
+                <w:color w:val="70AD47" w:themeColor="accent6"/>
                 <w:sz w:val="17"/>
                 <w:szCs w:val="17"/>
               </w:rPr>
@@ -2011,11 +2082,11 @@
               <w:rPr>
                 <w:rStyle w:val="markedcontent"/>
                 <w:rFonts w:ascii="Arial" w:hAnsi="Arial" w:cs="Arial"/>
-                <w:color w:val="4472C4" w:themeColor="accent1"/>
-                <w:sz w:val="17"/>
-                <w:szCs w:val="17"/>
-              </w:rPr>
-              <w:t xml:space="preserve"> can be used but don’t know yet </w:t>
+                <w:color w:val="70AD47" w:themeColor="accent6"/>
+                <w:sz w:val="17"/>
+                <w:szCs w:val="17"/>
+              </w:rPr>
+              <w:t xml:space="preserve"> use within the switch function to switch between 2 actions,</w:t>
             </w:r>
             <w:r>
               <w:br/>
@@ -2208,6 +2279,80 @@
               <w:t>26. What is a constructor function? What does it do and when?</w:t>
             </w:r>
             <w:r>
+              <w:rPr>
+                <w:rStyle w:val="markedcontent"/>
+                <w:rFonts w:ascii="Arial" w:hAnsi="Arial" w:cs="Arial"/>
+                <w:sz w:val="17"/>
+                <w:szCs w:val="17"/>
+              </w:rPr>
+              <w:t xml:space="preserve"> </w:t>
+            </w:r>
+            <w:r>
+              <w:rPr>
+                <w:color w:val="70AD47" w:themeColor="accent6"/>
+                <w:sz w:val="18"/>
+                <w:szCs w:val="18"/>
+              </w:rPr>
+              <w:t>a special function inside of a class that creates the instance of the object itself</w:t>
+            </w:r>
+            <w:r>
+              <w:rPr>
+                <w:color w:val="70AD47" w:themeColor="accent6"/>
+                <w:sz w:val="18"/>
+                <w:szCs w:val="18"/>
+              </w:rPr>
+              <w:t xml:space="preserve">, such as </w:t>
+            </w:r>
+            <w:r>
+              <w:rPr>
+                <w:rFonts w:ascii="Menlo" w:hAnsi="Menlo" w:cs="Menlo"/>
+                <w:color w:val="70AD47" w:themeColor="accent6"/>
+                <w:sz w:val="16"/>
+                <w:szCs w:val="16"/>
+              </w:rPr>
+              <w:t xml:space="preserve">Car </w:t>
+            </w:r>
+            <w:proofErr w:type="spellStart"/>
+            <w:r>
+              <w:rPr>
+                <w:rFonts w:ascii="Menlo" w:hAnsi="Menlo" w:cs="Menlo"/>
+                <w:color w:val="70AD47" w:themeColor="accent6"/>
+                <w:sz w:val="16"/>
+                <w:szCs w:val="16"/>
+              </w:rPr>
+              <w:t>myCar</w:t>
+            </w:r>
+            <w:proofErr w:type="spellEnd"/>
+            <w:r>
+              <w:rPr>
+                <w:rFonts w:ascii="Menlo" w:hAnsi="Menlo" w:cs="Menlo"/>
+                <w:color w:val="70AD47" w:themeColor="accent6"/>
+                <w:sz w:val="16"/>
+                <w:szCs w:val="16"/>
+              </w:rPr>
+              <w:t xml:space="preserve"> = new </w:t>
+            </w:r>
+            <w:proofErr w:type="gramStart"/>
+            <w:r>
+              <w:rPr>
+                <w:rFonts w:ascii="Menlo" w:hAnsi="Menlo" w:cs="Menlo"/>
+                <w:color w:val="70AD47" w:themeColor="accent6"/>
+                <w:sz w:val="16"/>
+                <w:szCs w:val="16"/>
+              </w:rPr>
+              <w:t>Car(</w:t>
+            </w:r>
+            <w:proofErr w:type="gramEnd"/>
+            <w:r>
+              <w:rPr>
+                <w:rFonts w:ascii="Menlo" w:hAnsi="Menlo" w:cs="Menlo"/>
+                <w:color w:val="70AD47" w:themeColor="accent6"/>
+                <w:sz w:val="16"/>
+                <w:szCs w:val="16"/>
+              </w:rPr>
+              <w:t>);</w:t>
+            </w:r>
+            <w:r>
               <w:br/>
             </w:r>
             <w:r>
@@ -2220,6 +2365,15 @@
               <w:t>27. Why should each class have its own tab in Processing?</w:t>
             </w:r>
             <w:r>
+              <w:rPr>
+                <w:rStyle w:val="markedcontent"/>
+                <w:rFonts w:ascii="Arial" w:hAnsi="Arial" w:cs="Arial"/>
+                <w:sz w:val="17"/>
+                <w:szCs w:val="17"/>
+              </w:rPr>
+              <w:t xml:space="preserve"> </w:t>
+            </w:r>
+            <w:r>
               <w:br/>
             </w:r>
             <w:r>
@@ -2315,8 +2469,30 @@
             </w:r>
             <w:r>
               <w:rPr>
+                <w:rStyle w:val="markedcontent"/>
                 <w:rFonts w:ascii="Arial" w:hAnsi="Arial" w:cs="Arial"/>
                 <w:color w:val="FF0000"/>
+                <w:sz w:val="17"/>
+                <w:szCs w:val="17"/>
+                <w:shd w:val="clear" w:color="auto" w:fill="FFFFFF"/>
+              </w:rPr>
+              <w:t xml:space="preserve"> </w:t>
+            </w:r>
+            <w:r>
+              <w:rPr>
+                <w:rStyle w:val="markedcontent"/>
+                <w:rFonts w:ascii="Arial" w:hAnsi="Arial" w:cs="Arial"/>
+                <w:color w:val="70AD47" w:themeColor="accent6"/>
+                <w:sz w:val="17"/>
+                <w:szCs w:val="17"/>
+                <w:shd w:val="clear" w:color="auto" w:fill="FFFFFF"/>
+              </w:rPr>
+              <w:t>so that when the function get chance later, the loop still be able to work smoothly without fixing.</w:t>
+            </w:r>
+            <w:r>
+              <w:rPr>
+                <w:rFonts w:ascii="Arial" w:hAnsi="Arial" w:cs="Arial"/>
+                <w:color w:val="FF0000"/>
                 <w:shd w:val="clear" w:color="auto" w:fill="FFFFFF"/>
               </w:rPr>
               <w:br/>
@@ -2330,12 +2506,67 @@
                 <w:szCs w:val="17"/>
                 <w:shd w:val="clear" w:color="auto" w:fill="FFFFFF"/>
               </w:rPr>
-              <w:t>decrementing the index?</w:t>
-            </w:r>
-            <w:r>
-              <w:rPr>
+              <w:t>33. Initialize and populate an array</w:t>
+            </w:r>
+            <w:r>
+              <w:rPr>
+                <w:rStyle w:val="markedcontent"/>
                 <w:rFonts w:ascii="Arial" w:hAnsi="Arial" w:cs="Arial"/>
                 <w:color w:val="FF0000"/>
+                <w:sz w:val="17"/>
+                <w:szCs w:val="17"/>
+                <w:shd w:val="clear" w:color="auto" w:fill="FFFFFF"/>
+              </w:rPr>
+              <w:t xml:space="preserve"> </w:t>
+            </w:r>
+            <w:r>
+              <w:rPr>
+                <w:rStyle w:val="markedcontent"/>
+                <w:rFonts w:ascii="Arial" w:hAnsi="Arial" w:cs="Arial"/>
+                <w:color w:val="FF0000"/>
+                <w:sz w:val="17"/>
+                <w:szCs w:val="17"/>
+                <w:shd w:val="clear" w:color="auto" w:fill="FFFFFF"/>
+              </w:rPr>
+              <w:t xml:space="preserve">like </w:t>
+            </w:r>
+            <w:r>
+              <w:rPr>
+                <w:rStyle w:val="markedcontent"/>
+                <w:rFonts w:ascii="Arial" w:hAnsi="Arial" w:cs="Arial"/>
+                <w:color w:val="70AD47" w:themeColor="accent6"/>
+                <w:sz w:val="17"/>
+                <w:szCs w:val="17"/>
+                <w:shd w:val="clear" w:color="auto" w:fill="FFFFFF"/>
+              </w:rPr>
+              <w:t>Bug [] Bugs = new Bug [</w:t>
+            </w:r>
+            <w:r>
+              <w:rPr>
+                <w:rStyle w:val="markedcontent"/>
+                <w:rFonts w:ascii="Arial" w:hAnsi="Arial" w:cs="Arial"/>
+                <w:color w:val="70AD47" w:themeColor="accent6"/>
+                <w:sz w:val="17"/>
+                <w:szCs w:val="17"/>
+                <w:shd w:val="clear" w:color="auto" w:fill="FFFFFF"/>
+              </w:rPr>
+              <w:t>3</w:t>
+            </w:r>
+            <w:r>
+              <w:rPr>
+                <w:rStyle w:val="markedcontent"/>
+                <w:rFonts w:ascii="Arial" w:hAnsi="Arial" w:cs="Arial"/>
+                <w:color w:val="70AD47" w:themeColor="accent6"/>
+                <w:sz w:val="17"/>
+                <w:szCs w:val="17"/>
+                <w:shd w:val="clear" w:color="auto" w:fill="FFFFFF"/>
+              </w:rPr>
+              <w:t>];</w:t>
+            </w:r>
+            <w:r>
+              <w:rPr>
+                <w:rFonts w:ascii="Arial" w:hAnsi="Arial" w:cs="Arial"/>
+                <w:color w:val="FF0000"/>
                 <w:shd w:val="clear" w:color="auto" w:fill="FFFFFF"/>
               </w:rPr>
               <w:br/>
@@ -2349,12 +2580,97 @@
                 <w:szCs w:val="17"/>
                 <w:shd w:val="clear" w:color="auto" w:fill="FFFFFF"/>
               </w:rPr>
-              <w:t>33. Initialize and populate an array</w:t>
-            </w:r>
-            <w:r>
-              <w:rPr>
+              <w:t xml:space="preserve">34. Initialize and populate an </w:t>
+            </w:r>
+            <w:proofErr w:type="spellStart"/>
+            <w:proofErr w:type="gramStart"/>
+            <w:r>
+              <w:rPr>
+                <w:rStyle w:val="markedcontent"/>
                 <w:rFonts w:ascii="Arial" w:hAnsi="Arial" w:cs="Arial"/>
                 <w:color w:val="FF0000"/>
+                <w:sz w:val="17"/>
+                <w:szCs w:val="17"/>
+                <w:shd w:val="clear" w:color="auto" w:fill="FFFFFF"/>
+              </w:rPr>
+              <w:t>ArrayList</w:t>
+            </w:r>
+            <w:proofErr w:type="spellEnd"/>
+            <w:r>
+              <w:rPr>
+                <w:rStyle w:val="markedcontent"/>
+                <w:rFonts w:ascii="Arial" w:hAnsi="Arial" w:cs="Arial"/>
+                <w:color w:val="FF0000"/>
+                <w:sz w:val="17"/>
+                <w:szCs w:val="17"/>
+                <w:shd w:val="clear" w:color="auto" w:fill="FFFFFF"/>
+              </w:rPr>
+              <w:t xml:space="preserve">  like</w:t>
+            </w:r>
+            <w:proofErr w:type="gramEnd"/>
+            <w:r>
+              <w:rPr>
+                <w:rStyle w:val="markedcontent"/>
+                <w:rFonts w:ascii="Arial" w:hAnsi="Arial" w:cs="Arial"/>
+                <w:color w:val="FF0000"/>
+                <w:sz w:val="17"/>
+                <w:szCs w:val="17"/>
+                <w:shd w:val="clear" w:color="auto" w:fill="FFFFFF"/>
+              </w:rPr>
+              <w:t xml:space="preserve"> </w:t>
+            </w:r>
+            <w:proofErr w:type="spellStart"/>
+            <w:r>
+              <w:rPr>
+                <w:rStyle w:val="markedcontent"/>
+                <w:rFonts w:ascii="Arial" w:hAnsi="Arial" w:cs="Arial"/>
+                <w:color w:val="70AD47" w:themeColor="accent6"/>
+                <w:sz w:val="17"/>
+                <w:szCs w:val="17"/>
+                <w:shd w:val="clear" w:color="auto" w:fill="FFFFFF"/>
+              </w:rPr>
+              <w:t>ArrayList</w:t>
+            </w:r>
+            <w:proofErr w:type="spellEnd"/>
+            <w:r>
+              <w:rPr>
+                <w:rStyle w:val="markedcontent"/>
+                <w:rFonts w:ascii="Arial" w:hAnsi="Arial" w:cs="Arial"/>
+                <w:color w:val="70AD47" w:themeColor="accent6"/>
+                <w:sz w:val="17"/>
+                <w:szCs w:val="17"/>
+                <w:shd w:val="clear" w:color="auto" w:fill="FFFFFF"/>
+              </w:rPr>
+              <w:t xml:space="preserve">&lt;Tree&gt; trees = new </w:t>
+            </w:r>
+            <w:proofErr w:type="spellStart"/>
+            <w:r>
+              <w:rPr>
+                <w:rStyle w:val="markedcontent"/>
+                <w:rFonts w:ascii="Arial" w:hAnsi="Arial" w:cs="Arial"/>
+                <w:color w:val="70AD47" w:themeColor="accent6"/>
+                <w:sz w:val="17"/>
+                <w:szCs w:val="17"/>
+                <w:shd w:val="clear" w:color="auto" w:fill="FFFFFF"/>
+              </w:rPr>
+              <w:t>ArrayList</w:t>
+            </w:r>
+            <w:proofErr w:type="spellEnd"/>
+            <w:r>
+              <w:rPr>
+                <w:rStyle w:val="markedcontent"/>
+                <w:rFonts w:ascii="Arial" w:hAnsi="Arial" w:cs="Arial"/>
+                <w:color w:val="70AD47" w:themeColor="accent6"/>
+                <w:sz w:val="17"/>
+                <w:szCs w:val="17"/>
+                <w:shd w:val="clear" w:color="auto" w:fill="FFFFFF"/>
+              </w:rPr>
+              <w:t>&lt;Tree&gt;();</w:t>
+            </w:r>
+            <w:r>
+              <w:rPr>
+                <w:rFonts w:ascii="Arial" w:hAnsi="Arial" w:cs="Arial"/>
+                <w:color w:val="70AD47" w:themeColor="accent6"/>
                 <w:shd w:val="clear" w:color="auto" w:fill="FFFFFF"/>
               </w:rPr>
               <w:br/>
@@ -2368,7 +2684,7 @@
                 <w:szCs w:val="17"/>
                 <w:shd w:val="clear" w:color="auto" w:fill="FFFFFF"/>
               </w:rPr>
-              <w:t xml:space="preserve">34. Initialize and populate an </w:t>
+              <w:t xml:space="preserve">35. Manage a set of objects with an array or </w:t>
             </w:r>
             <w:proofErr w:type="spellStart"/>
             <w:r>
@@ -2385,36 +2701,85 @@
             <w:proofErr w:type="spellEnd"/>
             <w:r>
               <w:rPr>
+                <w:rStyle w:val="markedcontent"/>
                 <w:rFonts w:ascii="Arial" w:hAnsi="Arial" w:cs="Arial"/>
                 <w:color w:val="FF0000"/>
-                <w:shd w:val="clear" w:color="auto" w:fill="FFFFFF"/>
-              </w:rPr>
-              <w:br/>
-            </w:r>
-            <w:r>
-              <w:rPr>
-                <w:rStyle w:val="markedcontent"/>
-                <w:rFonts w:ascii="Arial" w:hAnsi="Arial" w:cs="Arial"/>
-                <w:color w:val="FF0000"/>
-                <w:sz w:val="17"/>
-                <w:szCs w:val="17"/>
-                <w:shd w:val="clear" w:color="auto" w:fill="FFFFFF"/>
-              </w:rPr>
-              <w:t xml:space="preserve">35. Manage a set of objects with an array or </w:t>
+                <w:sz w:val="17"/>
+                <w:szCs w:val="17"/>
+                <w:shd w:val="clear" w:color="auto" w:fill="FFFFFF"/>
+              </w:rPr>
+              <w:t xml:space="preserve"> </w:t>
+            </w:r>
+            <w:r>
+              <w:rPr>
+                <w:rStyle w:val="markedcontent"/>
+                <w:rFonts w:ascii="Arial" w:hAnsi="Arial" w:cs="Arial"/>
+                <w:color w:val="70AD47" w:themeColor="accent6"/>
+                <w:sz w:val="17"/>
+                <w:szCs w:val="17"/>
+                <w:shd w:val="clear" w:color="auto" w:fill="FFFFFF"/>
+              </w:rPr>
+              <w:t xml:space="preserve">like </w:t>
             </w:r>
             <w:proofErr w:type="spellStart"/>
             <w:r>
               <w:rPr>
                 <w:rStyle w:val="markedcontent"/>
                 <w:rFonts w:ascii="Arial" w:hAnsi="Arial" w:cs="Arial"/>
-                <w:color w:val="FF0000"/>
-                <w:sz w:val="17"/>
-                <w:szCs w:val="17"/>
-                <w:shd w:val="clear" w:color="auto" w:fill="FFFFFF"/>
-              </w:rPr>
-              <w:t>ArrayList</w:t>
+                <w:color w:val="70AD47" w:themeColor="accent6"/>
+                <w:sz w:val="17"/>
+                <w:szCs w:val="17"/>
+                <w:shd w:val="clear" w:color="auto" w:fill="FFFFFF"/>
+              </w:rPr>
+              <w:t>boolean</w:t>
             </w:r>
             <w:proofErr w:type="spellEnd"/>
+            <w:r>
+              <w:rPr>
+                <w:rStyle w:val="markedcontent"/>
+                <w:rFonts w:ascii="Arial" w:hAnsi="Arial" w:cs="Arial"/>
+                <w:color w:val="70AD47" w:themeColor="accent6"/>
+                <w:sz w:val="17"/>
+                <w:szCs w:val="17"/>
+                <w:shd w:val="clear" w:color="auto" w:fill="FFFFFF"/>
+              </w:rPr>
+              <w:t xml:space="preserve">[] </w:t>
+            </w:r>
+            <w:proofErr w:type="spellStart"/>
+            <w:r>
+              <w:rPr>
+                <w:rStyle w:val="markedcontent"/>
+                <w:rFonts w:ascii="Arial" w:hAnsi="Arial" w:cs="Arial"/>
+                <w:color w:val="70AD47" w:themeColor="accent6"/>
+                <w:sz w:val="17"/>
+                <w:szCs w:val="17"/>
+                <w:shd w:val="clear" w:color="auto" w:fill="FFFFFF"/>
+              </w:rPr>
+              <w:t>hasMoved</w:t>
+            </w:r>
+            <w:proofErr w:type="spellEnd"/>
+            <w:r>
+              <w:rPr>
+                <w:rStyle w:val="markedcontent"/>
+                <w:rFonts w:ascii="Arial" w:hAnsi="Arial" w:cs="Arial"/>
+                <w:color w:val="70AD47" w:themeColor="accent6"/>
+                <w:sz w:val="17"/>
+                <w:szCs w:val="17"/>
+                <w:shd w:val="clear" w:color="auto" w:fill="FFFFFF"/>
+              </w:rPr>
+              <w:t>;</w:t>
+            </w:r>
+            <w:r>
+              <w:rPr>
+                <w:rStyle w:val="markedcontent"/>
+                <w:rFonts w:ascii="Arial" w:hAnsi="Arial" w:cs="Arial"/>
+                <w:color w:val="70AD47" w:themeColor="accent6"/>
+                <w:sz w:val="17"/>
+                <w:szCs w:val="17"/>
+                <w:shd w:val="clear" w:color="auto" w:fill="FFFFFF"/>
+              </w:rPr>
+              <w:t xml:space="preserve"> it can be PVECTOR</w:t>
+            </w:r>
             <w:r>
               <w:rPr>
                 <w:rFonts w:ascii="Arial" w:hAnsi="Arial" w:cs="Arial"/>

</xml_diff>